<commit_message>
1ª versão de formulários
</commit_message>
<xml_diff>
--- a/doc/Gestão do Projeto - DA.docx
+++ b/doc/Gestão do Projeto - DA.docx
@@ -551,21 +551,20 @@
           <w:numId w:val="3"/>
         </w:numPr>
       </w:pPr>
-      <w:proofErr w:type="gramStart"/>
-      <w:r>
-        <w:t>Pagina</w:t>
-      </w:r>
-      <w:proofErr w:type="gramEnd"/>
-      <w:r>
-        <w:t xml:space="preserve"> login - em que só o </w:t>
-      </w:r>
-      <w:proofErr w:type="spellStart"/>
-      <w:r>
-        <w:t>adm</w:t>
-      </w:r>
-      <w:proofErr w:type="spellEnd"/>
-      <w:r>
-        <w:t xml:space="preserve"> pode adicionar o novo funcionário </w:t>
+      <w:r>
+        <w:t xml:space="preserve">Pagina login - em que só o adm pode adicionar o novo funcionário </w:t>
+      </w:r>
+    </w:p>
+    <w:p>
+      <w:pPr>
+        <w:pStyle w:val="PargrafodaLista"/>
+        <w:numPr>
+          <w:ilvl w:val="0"/>
+          <w:numId w:val="3"/>
+        </w:numPr>
+      </w:pPr>
+      <w:r>
+        <w:t>Gestão de promotores/funcionários – pôr as opções todas no mesmo form, operações CRUD</w:t>
       </w:r>
     </w:p>
     <w:p/>
@@ -582,21 +581,8 @@
           <w:numId w:val="4"/>
         </w:numPr>
       </w:pPr>
-      <w:proofErr w:type="spellStart"/>
-      <w:r>
-        <w:t>Admin</w:t>
-      </w:r>
-      <w:proofErr w:type="spellEnd"/>
-      <w:r>
-        <w:t xml:space="preserve"> adiciona novo funcionário (programa devolve </w:t>
-      </w:r>
-      <w:proofErr w:type="gramStart"/>
-      <w:r>
-        <w:t>palavra passe</w:t>
-      </w:r>
-      <w:proofErr w:type="gramEnd"/>
-      <w:r>
-        <w:t>)</w:t>
+      <w:r>
+        <w:t>Admin adiciona novo funcionário (programa devolve palavra passe)</w:t>
       </w:r>
     </w:p>
     <w:p>
@@ -608,15 +594,7 @@
         </w:numPr>
       </w:pPr>
       <w:r>
-        <w:t xml:space="preserve">Funcionário entra com essa </w:t>
-      </w:r>
-      <w:proofErr w:type="gramStart"/>
-      <w:r>
-        <w:t>palavra passe</w:t>
-      </w:r>
-      <w:proofErr w:type="gramEnd"/>
-      <w:r>
-        <w:t>, o programa pede para alterar a palavra passe</w:t>
+        <w:t>Funcionário entra com essa palavra passe, o programa pede para alterar a palavra passe</w:t>
       </w:r>
     </w:p>
     <w:sectPr>

</xml_diff>

<commit_message>
Base de Dados a funcionar
</commit_message>
<xml_diff>
--- a/doc/Gestão do Projeto - DA.docx
+++ b/doc/Gestão do Projeto - DA.docx
@@ -551,20 +551,21 @@
           <w:numId w:val="3"/>
         </w:numPr>
       </w:pPr>
-      <w:r>
-        <w:t xml:space="preserve">Pagina login - em que só o adm pode adicionar o novo funcionário </w:t>
-      </w:r>
-    </w:p>
-    <w:p>
-      <w:pPr>
-        <w:pStyle w:val="PargrafodaLista"/>
-        <w:numPr>
-          <w:ilvl w:val="0"/>
-          <w:numId w:val="3"/>
-        </w:numPr>
-      </w:pPr>
-      <w:r>
-        <w:t>Gestão de promotores/funcionários – pôr as opções todas no mesmo form, operações CRUD</w:t>
+      <w:proofErr w:type="gramStart"/>
+      <w:r>
+        <w:t>Pagina</w:t>
+      </w:r>
+      <w:proofErr w:type="gramEnd"/>
+      <w:r>
+        <w:t xml:space="preserve"> login - em que só o </w:t>
+      </w:r>
+      <w:proofErr w:type="spellStart"/>
+      <w:r>
+        <w:t>adm</w:t>
+      </w:r>
+      <w:proofErr w:type="spellEnd"/>
+      <w:r>
+        <w:t xml:space="preserve"> pode adicionar o novo funcionário </w:t>
       </w:r>
     </w:p>
     <w:p/>
@@ -581,8 +582,21 @@
           <w:numId w:val="4"/>
         </w:numPr>
       </w:pPr>
-      <w:r>
-        <w:t>Admin adiciona novo funcionário (programa devolve palavra passe)</w:t>
+      <w:proofErr w:type="spellStart"/>
+      <w:r>
+        <w:t>Admin</w:t>
+      </w:r>
+      <w:proofErr w:type="spellEnd"/>
+      <w:r>
+        <w:t xml:space="preserve"> adiciona novo funcionário (programa devolve </w:t>
+      </w:r>
+      <w:proofErr w:type="gramStart"/>
+      <w:r>
+        <w:t>palavra passe</w:t>
+      </w:r>
+      <w:proofErr w:type="gramEnd"/>
+      <w:r>
+        <w:t>)</w:t>
       </w:r>
     </w:p>
     <w:p>
@@ -594,7 +608,15 @@
         </w:numPr>
       </w:pPr>
       <w:r>
-        <w:t>Funcionário entra com essa palavra passe, o programa pede para alterar a palavra passe</w:t>
+        <w:t xml:space="preserve">Funcionário entra com essa </w:t>
+      </w:r>
+      <w:proofErr w:type="gramStart"/>
+      <w:r>
+        <w:t>palavra passe</w:t>
+      </w:r>
+      <w:proofErr w:type="gramEnd"/>
+      <w:r>
+        <w:t>, o programa pede para alterar a palavra passe</w:t>
       </w:r>
     </w:p>
     <w:sectPr>

</xml_diff>